<commit_message>
Added pdf versions of workbooks
</commit_message>
<xml_diff>
--- a/Week 5 - Azure/Ruhan Ahmed Data_Technician_Workbook_Week_5.docx
+++ b/Week 5 - Azure/Ruhan Ahmed Data_Technician_Workbook_Week_5.docx
@@ -233,7 +233,7 @@
                                     </pic:cNvPicPr>
                                   </pic:nvPicPr>
                                   <pic:blipFill>
-                                    <a:blip r:embed="rId11">
+                                    <a:blip r:embed="rId12">
                                       <a:extLst>
                                         <a:ext uri="{28A0092B-C50C-407E-A947-70E740481C1C}">
                                           <a14:useLocalDpi xmlns:a14="http://schemas.microsoft.com/office/drawing/2010/main" val="0"/>
@@ -483,7 +483,7 @@
               </wp:anchor>
             </w:drawing>
           </mc:Choice>
-          <mc:Fallback xmlns:a14="http://schemas.microsoft.com/office/drawing/2010/main" xmlns:pic="http://schemas.openxmlformats.org/drawingml/2006/picture" xmlns:a="http://schemas.openxmlformats.org/drawingml/2006/main">
+          <mc:Fallback xmlns:a="http://schemas.openxmlformats.org/drawingml/2006/main" xmlns:pic="http://schemas.openxmlformats.org/drawingml/2006/picture" xmlns:a14="http://schemas.microsoft.com/office/drawing/2010/main">
             <w:pict>
               <v:group id="Group 748818473" style="position:absolute;margin-left:.6pt;margin-top:-56.1pt;width:597.7pt;height:27pt;z-index:251667456;mso-position-horizontal-relative:page;mso-width-relative:margin;mso-height-relative:margin" coordsize="56512,2667" coordorigin="18980" o:spid="_x0000_s1026" w14:anchorId="4A798FAE" o:gfxdata="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">
                 <v:rect id="Rectangle 1055483535" style="position:absolute;left:18980;width:18898;height:2667;visibility:visible;mso-wrap-style:square;v-text-anchor:middle" o:spid="_x0000_s1027" fillcolor="#e72b4b" strokecolor="#e72b4b" strokeweight="1pt" o:gfxdata="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"/>
@@ -1335,7 +1335,7 @@
             </w:r>
             <w:r>
               <w:rPr>
-                <w:rStyle w:val="Hyperlink"/>
+                <w:noProof/>
               </w:rPr>
               <w:t>3</w:t>
             </w:r>
@@ -1375,9 +1375,9 @@
             </w:r>
             <w:r>
               <w:rPr>
-                <w:rStyle w:val="Hyperlink"/>
-              </w:rPr>
-              <w:t>3</w:t>
+                <w:noProof/>
+              </w:rPr>
+              <w:t>6</w:t>
             </w:r>
             <w:r>
               <w:fldChar w:fldCharType="end"/>
@@ -1415,9 +1415,9 @@
             </w:r>
             <w:r>
               <w:rPr>
-                <w:rStyle w:val="Hyperlink"/>
-              </w:rPr>
-              <w:t>4</w:t>
+                <w:noProof/>
+              </w:rPr>
+              <w:t>8</w:t>
             </w:r>
             <w:r>
               <w:fldChar w:fldCharType="end"/>
@@ -1455,9 +1455,9 @@
             </w:r>
             <w:r>
               <w:rPr>
-                <w:rStyle w:val="Hyperlink"/>
-              </w:rPr>
-              <w:t>5</w:t>
+                <w:noProof/>
+              </w:rPr>
+              <w:t>9</w:t>
             </w:r>
             <w:r>
               <w:fldChar w:fldCharType="end"/>
@@ -1495,9 +1495,9 @@
             </w:r>
             <w:r>
               <w:rPr>
-                <w:rStyle w:val="Hyperlink"/>
-              </w:rPr>
-              <w:t>9</w:t>
+                <w:noProof/>
+              </w:rPr>
+              <w:t>14</w:t>
             </w:r>
             <w:r>
               <w:fldChar w:fldCharType="end"/>
@@ -1535,9 +1535,9 @@
             </w:r>
             <w:r>
               <w:rPr>
-                <w:rStyle w:val="Hyperlink"/>
-              </w:rPr>
-              <w:t>10</w:t>
+                <w:noProof/>
+              </w:rPr>
+              <w:t>15</w:t>
             </w:r>
             <w:r>
               <w:fldChar w:fldCharType="end"/>
@@ -1575,9 +1575,9 @@
             </w:r>
             <w:r>
               <w:rPr>
-                <w:rStyle w:val="Hyperlink"/>
-              </w:rPr>
-              <w:t>11</w:t>
+                <w:noProof/>
+              </w:rPr>
+              <w:t>16</w:t>
             </w:r>
             <w:r>
               <w:fldChar w:fldCharType="end"/>
@@ -1615,9 +1615,9 @@
             </w:r>
             <w:r>
               <w:rPr>
-                <w:rStyle w:val="Hyperlink"/>
-              </w:rPr>
-              <w:t>12</w:t>
+                <w:noProof/>
+              </w:rPr>
+              <w:t>19</w:t>
             </w:r>
             <w:r>
               <w:fldChar w:fldCharType="end"/>
@@ -1655,9 +1655,9 @@
             </w:r>
             <w:r>
               <w:rPr>
-                <w:rStyle w:val="Hyperlink"/>
-              </w:rPr>
-              <w:t>13</w:t>
+                <w:noProof/>
+              </w:rPr>
+              <w:t>21</w:t>
             </w:r>
             <w:r>
               <w:fldChar w:fldCharType="end"/>
@@ -1695,9 +1695,9 @@
             </w:r>
             <w:r>
               <w:rPr>
-                <w:rStyle w:val="Hyperlink"/>
-              </w:rPr>
-              <w:t>13</w:t>
+                <w:noProof/>
+              </w:rPr>
+              <w:t>21</w:t>
             </w:r>
             <w:r>
               <w:fldChar w:fldCharType="end"/>
@@ -1735,9 +1735,9 @@
             </w:r>
             <w:r>
               <w:rPr>
-                <w:rStyle w:val="Hyperlink"/>
-              </w:rPr>
-              <w:t>14</w:t>
+                <w:noProof/>
+              </w:rPr>
+              <w:t>21</w:t>
             </w:r>
             <w:r>
               <w:fldChar w:fldCharType="end"/>
@@ -1775,9 +1775,9 @@
             </w:r>
             <w:r>
               <w:rPr>
-                <w:rStyle w:val="Hyperlink"/>
-              </w:rPr>
-              <w:t>14</w:t>
+                <w:noProof/>
+              </w:rPr>
+              <w:t>22</w:t>
             </w:r>
             <w:r>
               <w:fldChar w:fldCharType="end"/>
@@ -1815,9 +1815,9 @@
             </w:r>
             <w:r>
               <w:rPr>
-                <w:rStyle w:val="Hyperlink"/>
-              </w:rPr>
-              <w:t>14</w:t>
+                <w:noProof/>
+              </w:rPr>
+              <w:t>22</w:t>
             </w:r>
             <w:r>
               <w:fldChar w:fldCharType="end"/>
@@ -1855,9 +1855,9 @@
             </w:r>
             <w:r>
               <w:rPr>
-                <w:rStyle w:val="Hyperlink"/>
-              </w:rPr>
-              <w:t>14</w:t>
+                <w:noProof/>
+              </w:rPr>
+              <w:t>22</w:t>
             </w:r>
             <w:r>
               <w:fldChar w:fldCharType="end"/>
@@ -1895,9 +1895,9 @@
             </w:r>
             <w:r>
               <w:rPr>
-                <w:rStyle w:val="Hyperlink"/>
-              </w:rPr>
-              <w:t>15</w:t>
+                <w:noProof/>
+              </w:rPr>
+              <w:t>22</w:t>
             </w:r>
             <w:r>
               <w:fldChar w:fldCharType="end"/>
@@ -1935,9 +1935,9 @@
             </w:r>
             <w:r>
               <w:rPr>
-                <w:rStyle w:val="Hyperlink"/>
-              </w:rPr>
-              <w:t>15</w:t>
+                <w:noProof/>
+              </w:rPr>
+              <w:t>23</w:t>
             </w:r>
             <w:r>
               <w:fldChar w:fldCharType="end"/>
@@ -1975,9 +1975,9 @@
             </w:r>
             <w:r>
               <w:rPr>
-                <w:rStyle w:val="Hyperlink"/>
-              </w:rPr>
-              <w:t>17</w:t>
+                <w:noProof/>
+              </w:rPr>
+              <w:t>30</w:t>
             </w:r>
             <w:r>
               <w:fldChar w:fldCharType="end"/>
@@ -2015,9 +2015,9 @@
             </w:r>
             <w:r>
               <w:rPr>
-                <w:rStyle w:val="Hyperlink"/>
-              </w:rPr>
-              <w:t>17</w:t>
+                <w:noProof/>
+              </w:rPr>
+              <w:t>32</w:t>
             </w:r>
             <w:r>
               <w:fldChar w:fldCharType="end"/>
@@ -7528,7 +7528,7 @@
           <w:szCs w:val="40"/>
         </w:rPr>
       </w:pPr>
-      <w:hyperlink r:id="rId12">
+      <w:hyperlink r:id="rId13">
         <w:r>
           <w:rPr>
             <w:rStyle w:val="Hyperlink"/>
@@ -10191,7 +10191,7 @@
                     <pic:cNvPicPr/>
                   </pic:nvPicPr>
                   <pic:blipFill>
-                    <a:blip r:embed="rId13">
+                    <a:blip r:embed="rId14">
                       <a:extLst>
                         <a:ext uri="{28A0092B-C50C-407E-A947-70E740481C1C}">
                           <a14:useLocalDpi xmlns:a14="http://schemas.microsoft.com/office/drawing/2010/main" val="0"/>
@@ -10293,7 +10293,7 @@
                           <pic:cNvPicPr/>
                         </pic:nvPicPr>
                         <pic:blipFill>
-                          <a:blip r:embed="rId14"/>
+                          <a:blip r:embed="rId15"/>
                           <a:stretch>
                             <a:fillRect/>
                           </a:stretch>
@@ -10390,7 +10390,7 @@
                     <pic:cNvPicPr/>
                   </pic:nvPicPr>
                   <pic:blipFill>
-                    <a:blip r:embed="rId15">
+                    <a:blip r:embed="rId16">
                       <a:extLst>
                         <a:ext uri="{28A0092B-C50C-407E-A947-70E740481C1C}">
                           <a14:useLocalDpi xmlns:a14="http://schemas.microsoft.com/office/drawing/2010/main" val="0"/>
@@ -10507,7 +10507,7 @@
                           <pic:cNvPicPr/>
                         </pic:nvPicPr>
                         <pic:blipFill>
-                          <a:blip r:embed="rId16"/>
+                          <a:blip r:embed="rId17"/>
                           <a:stretch>
                             <a:fillRect/>
                           </a:stretch>
@@ -10614,7 +10614,7 @@
                     <pic:cNvPicPr/>
                   </pic:nvPicPr>
                   <pic:blipFill>
-                    <a:blip r:embed="rId17">
+                    <a:blip r:embed="rId18">
                       <a:extLst>
                         <a:ext uri="{28A0092B-C50C-407E-A947-70E740481C1C}">
                           <a14:useLocalDpi xmlns:a14="http://schemas.microsoft.com/office/drawing/2010/main" val="0"/>
@@ -10767,7 +10767,7 @@
                           <pic:cNvPicPr/>
                         </pic:nvPicPr>
                         <pic:blipFill>
-                          <a:blip r:embed="rId18"/>
+                          <a:blip r:embed="rId19"/>
                           <a:stretch>
                             <a:fillRect/>
                           </a:stretch>
@@ -10823,7 +10823,7 @@
                           <pic:cNvPicPr/>
                         </pic:nvPicPr>
                         <pic:blipFill>
-                          <a:blip r:embed="rId19"/>
+                          <a:blip r:embed="rId20"/>
                           <a:stretch>
                             <a:fillRect/>
                           </a:stretch>
@@ -10938,7 +10938,7 @@
                           <pic:cNvPicPr/>
                         </pic:nvPicPr>
                         <pic:blipFill>
-                          <a:blip r:embed="rId20"/>
+                          <a:blip r:embed="rId21"/>
                           <a:stretch>
                             <a:fillRect/>
                           </a:stretch>
@@ -11006,7 +11006,7 @@
                           <pic:cNvPicPr/>
                         </pic:nvPicPr>
                         <pic:blipFill>
-                          <a:blip r:embed="rId21"/>
+                          <a:blip r:embed="rId22"/>
                           <a:stretch>
                             <a:fillRect/>
                           </a:stretch>
@@ -11092,7 +11092,7 @@
                           <pic:cNvPicPr/>
                         </pic:nvPicPr>
                         <pic:blipFill>
-                          <a:blip r:embed="rId22"/>
+                          <a:blip r:embed="rId23"/>
                           <a:stretch>
                             <a:fillRect/>
                           </a:stretch>
@@ -11148,7 +11148,7 @@
                           <pic:cNvPicPr/>
                         </pic:nvPicPr>
                         <pic:blipFill>
-                          <a:blip r:embed="rId23"/>
+                          <a:blip r:embed="rId24"/>
                           <a:stretch>
                             <a:fillRect/>
                           </a:stretch>
@@ -11205,7 +11205,7 @@
                           <pic:cNvPicPr/>
                         </pic:nvPicPr>
                         <pic:blipFill>
-                          <a:blip r:embed="rId24"/>
+                          <a:blip r:embed="rId25"/>
                           <a:stretch>
                             <a:fillRect/>
                           </a:stretch>
@@ -11315,7 +11315,7 @@
                     <pic:cNvPicPr/>
                   </pic:nvPicPr>
                   <pic:blipFill>
-                    <a:blip r:embed="rId25">
+                    <a:blip r:embed="rId26">
                       <a:extLst>
                         <a:ext uri="{28A0092B-C50C-407E-A947-70E740481C1C}">
                           <a14:useLocalDpi xmlns:a14="http://schemas.microsoft.com/office/drawing/2010/main" val="0"/>
@@ -11421,7 +11421,7 @@
                           <pic:cNvPicPr/>
                         </pic:nvPicPr>
                         <pic:blipFill>
-                          <a:blip r:embed="rId26"/>
+                          <a:blip r:embed="rId27"/>
                           <a:stretch>
                             <a:fillRect/>
                           </a:stretch>
@@ -15479,9 +15479,9 @@
       </w:pPr>
     </w:p>
     <w:sectPr>
-      <w:headerReference w:type="default" r:id="rId27"/>
-      <w:footerReference w:type="even" r:id="rId28"/>
-      <w:footerReference w:type="default" r:id="rId29"/>
+      <w:headerReference w:type="default" r:id="rId28"/>
+      <w:footerReference w:type="even" r:id="rId29"/>
+      <w:footerReference w:type="default" r:id="rId30"/>
       <w:pgSz w:w="11906" w:h="16838"/>
       <w:pgMar w:top="1134" w:right="1134" w:bottom="992" w:left="1134" w:header="709" w:footer="522" w:gutter="0"/>
       <w:cols w:space="708"/>
@@ -19816,6 +19816,7 @@
   <w:style w:type="character" w:default="1" w:styleId="DefaultParagraphFont">
     <w:name w:val="Default Paragraph Font"/>
     <w:uiPriority w:val="1"/>
+    <w:semiHidden/>
     <w:unhideWhenUsed/>
   </w:style>
   <w:style w:type="table" w:default="1" w:styleId="TableNormal">
@@ -20642,52 +20643,6 @@
 </file>
 
 <file path=customXml/item2.xml><?xml version="1.0" encoding="utf-8"?>
-<?mso-contentType ?>
-<FormTemplates xmlns="http://schemas.microsoft.com/sharepoint/v3/contenttype/forms">
-  <Display>DocumentLibraryForm</Display>
-  <Edit>DocumentLibraryForm</Edit>
-  <New>DocumentLibraryForm</New>
-</FormTemplates>
-</file>
-
-<file path=customXml/item3.xml><?xml version="1.0" encoding="utf-8"?>
-<b:Sources xmlns:b="http://schemas.openxmlformats.org/officeDocument/2006/bibliography" xmlns="http://schemas.openxmlformats.org/officeDocument/2006/bibliography" SelectedStyle="\APASixthEditionOfficeOnline.xsl" StyleName="APA" Version="6">
-  <b:Source>
-    <b:Tag>Inf25</b:Tag>
-    <b:SourceType>InternetSite</b:SourceType>
-    <b:Guid>{CD81402F-C69A-4AEC-881A-95674A68760B}</b:Guid>
-    <b:Title>UK GDPR guidance and resources</b:Title>
-    <b:Year>2025</b:Year>
-    <b:Author>
-      <b:Author>
-        <b:Corporate>Information Commissioner's Office</b:Corporate>
-      </b:Author>
-    </b:Author>
-    <b:Month>June</b:Month>
-    <b:Day>12</b:Day>
-    <b:URL>https://ico.org.uk/for-organisations/uk-gdpr-guidance-and-resources/</b:URL>
-    <b:RefOrder>1</b:RefOrder>
-  </b:Source>
-  <b:Source>
-    <b:Tag>GDP25</b:Tag>
-    <b:SourceType>InternetSite</b:SourceType>
-    <b:Guid>{60568EB3-6FF9-435E-B2D2-A2D7F0D9D322}</b:Guid>
-    <b:Author>
-      <b:Author>
-        <b:Corporate>GDPR.eu</b:Corporate>
-      </b:Author>
-    </b:Author>
-    <b:Title>General Data Protection REgulations (GDPR) Compliance Guidelines</b:Title>
-    <b:Year>2025</b:Year>
-    <b:Month>June</b:Month>
-    <b:Day>12</b:Day>
-    <b:URL>https://gdpr.eu/</b:URL>
-    <b:RefOrder>2</b:RefOrder>
-  </b:Source>
-</b:Sources>
-</file>
-
-<file path=customXml/item4.xml><?xml version="1.0" encoding="utf-8"?>
 <ct:contentTypeSchema xmlns:ct="http://schemas.microsoft.com/office/2006/metadata/contentType" xmlns:ma="http://schemas.microsoft.com/office/2006/metadata/properties/metaAttributes" ct:_="" ma:_="" ma:contentTypeName="Document" ma:contentTypeID="0x0101009101C20FF5A2A44E972F5ACF42260BFA" ma:contentTypeVersion="11" ma:contentTypeDescription="Create a new document." ma:contentTypeScope="" ma:versionID="d6ca8ebc9e6da0b10a17e2462928b882">
   <xsd:schema xmlns:xsd="http://www.w3.org/2001/XMLSchema" xmlns:xs="http://www.w3.org/2001/XMLSchema" xmlns:p="http://schemas.microsoft.com/office/2006/metadata/properties" xmlns:ns2="74f5f5df-b2a8-4a55-84a2-1fbeaf23fdcc" xmlns:ns3="1310258f-efce-4c52-a0a9-5ace28579a97" targetNamespace="http://schemas.microsoft.com/office/2006/metadata/properties" ma:root="true" ma:fieldsID="c703c924d44e69dc5516ae4c5e77df87" ns2:_="" ns3:_="">
     <xsd:import namespace="74f5f5df-b2a8-4a55-84a2-1fbeaf23fdcc"/>
@@ -20882,6 +20837,52 @@
 </ct:contentTypeSchema>
 </file>
 
+<file path=customXml/item3.xml><?xml version="1.0" encoding="utf-8"?>
+<b:Sources xmlns:b="http://schemas.openxmlformats.org/officeDocument/2006/bibliography" xmlns="http://schemas.openxmlformats.org/officeDocument/2006/bibliography" SelectedStyle="\APASixthEditionOfficeOnline.xsl" StyleName="APA" Version="6">
+  <b:Source>
+    <b:Tag>Inf25</b:Tag>
+    <b:SourceType>InternetSite</b:SourceType>
+    <b:Guid>{CD81402F-C69A-4AEC-881A-95674A68760B}</b:Guid>
+    <b:Title>UK GDPR guidance and resources</b:Title>
+    <b:Year>2025</b:Year>
+    <b:Author>
+      <b:Author>
+        <b:Corporate>Information Commissioner's Office</b:Corporate>
+      </b:Author>
+    </b:Author>
+    <b:Month>June</b:Month>
+    <b:Day>12</b:Day>
+    <b:URL>https://ico.org.uk/for-organisations/uk-gdpr-guidance-and-resources/</b:URL>
+    <b:RefOrder>1</b:RefOrder>
+  </b:Source>
+  <b:Source>
+    <b:Tag>GDP25</b:Tag>
+    <b:SourceType>InternetSite</b:SourceType>
+    <b:Guid>{60568EB3-6FF9-435E-B2D2-A2D7F0D9D322}</b:Guid>
+    <b:Author>
+      <b:Author>
+        <b:Corporate>GDPR.eu</b:Corporate>
+      </b:Author>
+    </b:Author>
+    <b:Title>General Data Protection REgulations (GDPR) Compliance Guidelines</b:Title>
+    <b:Year>2025</b:Year>
+    <b:Month>June</b:Month>
+    <b:Day>12</b:Day>
+    <b:URL>https://gdpr.eu/</b:URL>
+    <b:RefOrder>2</b:RefOrder>
+  </b:Source>
+</b:Sources>
+</file>
+
+<file path=customXml/item4.xml><?xml version="1.0" encoding="utf-8"?>
+<?mso-contentType ?>
+<FormTemplates xmlns="http://schemas.microsoft.com/sharepoint/v3/contenttype/forms">
+  <Display>DocumentLibraryForm</Display>
+  <Edit>DocumentLibraryForm</Edit>
+  <New>DocumentLibraryForm</New>
+</FormTemplates>
+</file>
+
 <file path=customXml/itemProps1.xml><?xml version="1.0" encoding="utf-8"?>
 <ds:datastoreItem xmlns:ds="http://schemas.openxmlformats.org/officeDocument/2006/customXml" ds:itemID="{F24344ED-1AE4-4237-A979-49C41F0ACC60}">
   <ds:schemaRefs>
@@ -20894,22 +20895,6 @@
 </file>
 
 <file path=customXml/itemProps2.xml><?xml version="1.0" encoding="utf-8"?>
-<ds:datastoreItem xmlns:ds="http://schemas.openxmlformats.org/officeDocument/2006/customXml" ds:itemID="{66A4418A-AC25-46E1-9AF4-9385D2EE962D}">
-  <ds:schemaRefs>
-    <ds:schemaRef ds:uri="http://schemas.microsoft.com/sharepoint/v3/contenttype/forms"/>
-  </ds:schemaRefs>
-</ds:datastoreItem>
-</file>
-
-<file path=customXml/itemProps3.xml><?xml version="1.0" encoding="utf-8"?>
-<ds:datastoreItem xmlns:ds="http://schemas.openxmlformats.org/officeDocument/2006/customXml" ds:itemID="{997756C4-8796-475D-9769-7FA606AAE577}">
-  <ds:schemaRefs>
-    <ds:schemaRef ds:uri="http://schemas.openxmlformats.org/officeDocument/2006/bibliography"/>
-  </ds:schemaRefs>
-</ds:datastoreItem>
-</file>
-
-<file path=customXml/itemProps4.xml><?xml version="1.0" encoding="utf-8"?>
 <ds:datastoreItem xmlns:ds="http://schemas.openxmlformats.org/officeDocument/2006/customXml" ds:itemID="{3CF30909-DE97-4E76-BFA2-E495C15F043D}">
   <ds:schemaRefs>
     <ds:schemaRef ds:uri="http://schemas.microsoft.com/office/2006/metadata/contentType"/>
@@ -20926,4 +20911,20 @@
     <ds:schemaRef ds:uri="http://schemas.microsoft.com/internal/obd"/>
   </ds:schemaRefs>
 </ds:datastoreItem>
+</file>
+
+<file path=customXml/itemProps3.xml><?xml version="1.0" encoding="utf-8"?>
+<ds:datastoreItem xmlns:ds="http://schemas.openxmlformats.org/officeDocument/2006/customXml" ds:itemID="{997756C4-8796-475D-9769-7FA606AAE577}">
+  <ds:schemaRefs>
+    <ds:schemaRef ds:uri="http://schemas.openxmlformats.org/officeDocument/2006/bibliography"/>
+  </ds:schemaRefs>
+</ds:datastoreItem>
+</file>
+
+<file path=customXml/itemProps4.xml><?xml version="1.0" encoding="utf-8"?>
+<ds:datastoreItem xmlns:ds="http://schemas.openxmlformats.org/officeDocument/2006/customXml" ds:itemID="{66A4418A-AC25-46E1-9AF4-9385D2EE962D}">
+  <ds:schemaRefs>
+    <ds:schemaRef ds:uri="http://schemas.microsoft.com/sharepoint/v3/contenttype/forms"/>
+  </ds:schemaRefs>
+</ds:datastoreItem>
 </file>
</xml_diff>